<commit_message>
Updated RAD: aligned functional requirements with PRD (R1–R12) and updated NFRs
</commit_message>
<xml_diff>
--- a/Requirement_Analysis.docx
+++ b/Requirement_Analysis.docx
@@ -646,7 +646,7 @@
         <w:t>3.1 User Registration</w:t>
       </w:r>
     </w:p>
-    <w:p xmlns:wp14="http://schemas.microsoft.com/office/word/2010/wordml" wp14:paraId="6C355BBB" wp14:textId="66B81592">
+    <w:p>
       <w:pPr>
         <w:pStyle w:val="ListParagraph"/>
         <w:numPr>
@@ -655,155 +655,182 @@
         </w:numPr>
         <w:rPr>
           <w:rFonts w:ascii="Cambria" w:hAnsi="Cambria" w:eastAsia="Cambria" w:cs="Cambria"/>
-          <w:b w:val="0"/>
-          <w:bCs w:val="0"/>
-          <w:i w:val="0"/>
-          <w:iCs w:val="0"/>
-          <w:caps w:val="0"/>
-          <w:smallCaps w:val="0"/>
-          <w:noProof w:val="0"/>
-          <w:color w:val="000000" w:themeColor="text1" w:themeTint="FF" w:themeShade="FF"/>
-          <w:sz w:val="22"/>
-          <w:szCs w:val="22"/>
-          <w:lang w:val="en-US"/>
-        </w:rPr>
-      </w:pPr>
-      <w:r>
-        <w:rPr>
-          <w:rFonts w:ascii="Cambria" w:hAnsi="Cambria" w:eastAsia="Cambria" w:cs="Cambria"/>
-          <w:b w:val="0"/>
-          <w:bCs w:val="0"/>
-          <w:i w:val="0"/>
-          <w:iCs w:val="0"/>
-          <w:caps w:val="0"/>
-          <w:smallCaps w:val="0"/>
-          <w:noProof w:val="0"/>
-          <w:color w:val="000000" w:themeColor="text1" w:themeTint="FF" w:themeShade="FF"/>
-          <w:sz w:val="22"/>
-          <w:szCs w:val="22"/>
-          <w:lang w:val="en-US"/>
-        </w:rPr>
-        <w:t>FR1: The system shall allow a new user to register with mandatory details (first name, last name, address, city, state, zip code, phone, SSN, username, password, confirm password).</w:t>
-      </w:r>
-    </w:p>
-    <w:p xmlns:wp14="http://schemas.microsoft.com/office/word/2010/wordml" wp14:paraId="40DF12E6" wp14:textId="60E1D9A7">
+          <w:noProof w:val="0"/>
+          <w:sz w:val="22"/>
+          <w:szCs w:val="22"/>
+          <w:lang w:val="en-US"/>
+        </w:rPr>
+      </w:pPr>
+      <w:r>
+        <w:rPr>
+          <w:rFonts w:ascii="Cambria" w:hAnsi="Cambria" w:eastAsia="Cambria" w:cs="Cambria"/>
+          <w:b w:val="0"/>
+          <w:bCs w:val="0"/>
+          <w:noProof w:val="0"/>
+          <w:sz w:val="22"/>
+          <w:szCs w:val="22"/>
+          <w:lang w:val="en-US"/>
+        </w:rPr>
+        <w:t>R1:</w:t>
+      </w:r>
+      <w:r>
+        <w:rPr>
+          <w:rFonts w:ascii="Cambria" w:hAnsi="Cambria" w:eastAsia="Cambria" w:cs="Cambria"/>
+          <w:noProof w:val="0"/>
+          <w:sz w:val="22"/>
+          <w:szCs w:val="22"/>
+          <w:lang w:val="en-US"/>
+        </w:rPr>
+        <w:t xml:space="preserve"> The system shall allow a new user to register with mandatory details (first name, last name, address, city, state, zip code, phone, SSN, username, password, confirm password).</w:t>
+      </w:r>
+    </w:p>
+    <w:p>
       <w:pPr>
         <w:pStyle w:val="ListParagraph"/>
         <w:numPr>
           <w:ilvl w:val="0"/>
           <w:numId w:val="1"/>
         </w:numPr>
-        <w:rPr>
-          <w:rFonts w:ascii="Cambria" w:hAnsi="Cambria" w:eastAsia="Cambria" w:cs="Cambria"/>
-          <w:b w:val="0"/>
-          <w:bCs w:val="0"/>
-          <w:i w:val="0"/>
-          <w:iCs w:val="0"/>
-          <w:caps w:val="0"/>
-          <w:smallCaps w:val="0"/>
-          <w:noProof w:val="0"/>
-          <w:color w:val="000000" w:themeColor="text1" w:themeTint="FF" w:themeShade="FF"/>
-          <w:sz w:val="22"/>
-          <w:szCs w:val="22"/>
-          <w:lang w:val="en-US"/>
-        </w:rPr>
-      </w:pPr>
-      <w:r>
-        <w:rPr>
-          <w:rFonts w:ascii="Cambria" w:hAnsi="Cambria" w:eastAsia="Cambria" w:cs="Cambria"/>
-          <w:b w:val="0"/>
-          <w:bCs w:val="0"/>
-          <w:i w:val="0"/>
-          <w:iCs w:val="0"/>
-          <w:caps w:val="0"/>
-          <w:smallCaps w:val="0"/>
-          <w:noProof w:val="0"/>
-          <w:color w:val="000000" w:themeColor="text1" w:themeTint="FF" w:themeShade="FF"/>
-          <w:sz w:val="22"/>
-          <w:szCs w:val="22"/>
-          <w:lang w:val="en-US"/>
-        </w:rPr>
-        <w:t>FR2: The system shall validate that all required fields are completed.</w:t>
-      </w:r>
-    </w:p>
-    <w:p xmlns:wp14="http://schemas.microsoft.com/office/word/2010/wordml" wp14:paraId="149AB59C" wp14:textId="3D099CD2">
+        <w:spacing w:before="240" w:beforeAutospacing="off" w:after="240" w:afterAutospacing="off"/>
+        <w:rPr>
+          <w:rFonts w:ascii="Cambria" w:hAnsi="Cambria" w:eastAsia="Cambria" w:cs="Cambria"/>
+          <w:noProof w:val="0"/>
+          <w:sz w:val="22"/>
+          <w:szCs w:val="22"/>
+          <w:lang w:val="en-US"/>
+        </w:rPr>
+      </w:pPr>
+      <w:r>
+        <w:rPr>
+          <w:rFonts w:ascii="Cambria" w:hAnsi="Cambria" w:eastAsia="Cambria" w:cs="Cambria"/>
+          <w:b w:val="0"/>
+          <w:bCs w:val="0"/>
+          <w:noProof w:val="0"/>
+          <w:sz w:val="22"/>
+          <w:szCs w:val="22"/>
+          <w:lang w:val="en-US"/>
+        </w:rPr>
+        <w:t>R2:</w:t>
+      </w:r>
+      <w:r>
+        <w:rPr>
+          <w:rFonts w:ascii="Cambria" w:hAnsi="Cambria" w:eastAsia="Cambria" w:cs="Cambria"/>
+          <w:noProof w:val="0"/>
+          <w:sz w:val="22"/>
+          <w:szCs w:val="22"/>
+          <w:lang w:val="en-US"/>
+        </w:rPr>
+        <w:t xml:space="preserve"> The system shall </w:t>
+      </w:r>
+      <w:r>
+        <w:rPr>
+          <w:rFonts w:ascii="Cambria" w:hAnsi="Cambria" w:eastAsia="Cambria" w:cs="Cambria"/>
+          <w:noProof w:val="0"/>
+          <w:sz w:val="22"/>
+          <w:szCs w:val="22"/>
+          <w:lang w:val="en-US"/>
+        </w:rPr>
+        <w:t>validate</w:t>
+      </w:r>
+      <w:r>
+        <w:rPr>
+          <w:rFonts w:ascii="Cambria" w:hAnsi="Cambria" w:eastAsia="Cambria" w:cs="Cambria"/>
+          <w:noProof w:val="0"/>
+          <w:sz w:val="22"/>
+          <w:szCs w:val="22"/>
+          <w:lang w:val="en-US"/>
+        </w:rPr>
+        <w:t xml:space="preserve"> that all required fields are completed.</w:t>
+      </w:r>
+    </w:p>
+    <w:p>
       <w:pPr>
         <w:pStyle w:val="ListParagraph"/>
         <w:numPr>
           <w:ilvl w:val="0"/>
           <w:numId w:val="1"/>
         </w:numPr>
-        <w:rPr>
-          <w:rFonts w:ascii="Cambria" w:hAnsi="Cambria" w:eastAsia="Cambria" w:cs="Cambria"/>
-          <w:b w:val="0"/>
-          <w:bCs w:val="0"/>
-          <w:i w:val="0"/>
-          <w:iCs w:val="0"/>
-          <w:caps w:val="0"/>
-          <w:smallCaps w:val="0"/>
-          <w:noProof w:val="0"/>
-          <w:color w:val="000000" w:themeColor="text1" w:themeTint="FF" w:themeShade="FF"/>
-          <w:sz w:val="22"/>
-          <w:szCs w:val="22"/>
-          <w:lang w:val="en-US"/>
-        </w:rPr>
-      </w:pPr>
-      <w:r>
-        <w:rPr>
-          <w:rFonts w:ascii="Cambria" w:hAnsi="Cambria" w:eastAsia="Cambria" w:cs="Cambria"/>
-          <w:b w:val="0"/>
-          <w:bCs w:val="0"/>
-          <w:i w:val="0"/>
-          <w:iCs w:val="0"/>
-          <w:caps w:val="0"/>
-          <w:smallCaps w:val="0"/>
-          <w:noProof w:val="0"/>
-          <w:color w:val="000000" w:themeColor="text1" w:themeTint="FF" w:themeShade="FF"/>
-          <w:sz w:val="22"/>
-          <w:szCs w:val="22"/>
-          <w:lang w:val="en-US"/>
-        </w:rPr>
-        <w:t>FR3: The system shall display an error if the username is already taken.</w:t>
-      </w:r>
-    </w:p>
-    <w:p xmlns:wp14="http://schemas.microsoft.com/office/word/2010/wordml" wp14:paraId="54D52470" wp14:textId="303B3374">
+        <w:spacing w:before="240" w:beforeAutospacing="off" w:after="240" w:afterAutospacing="off"/>
+        <w:rPr>
+          <w:rFonts w:ascii="Cambria" w:hAnsi="Cambria" w:eastAsia="Cambria" w:cs="Cambria"/>
+          <w:noProof w:val="0"/>
+          <w:sz w:val="22"/>
+          <w:szCs w:val="22"/>
+          <w:lang w:val="en-US"/>
+        </w:rPr>
+      </w:pPr>
+      <w:r>
+        <w:rPr>
+          <w:rFonts w:ascii="Cambria" w:hAnsi="Cambria" w:eastAsia="Cambria" w:cs="Cambria"/>
+          <w:b w:val="0"/>
+          <w:bCs w:val="0"/>
+          <w:noProof w:val="0"/>
+          <w:sz w:val="22"/>
+          <w:szCs w:val="22"/>
+          <w:lang w:val="en-US"/>
+        </w:rPr>
+        <w:t>R3:</w:t>
+      </w:r>
+      <w:r>
+        <w:rPr>
+          <w:rFonts w:ascii="Cambria" w:hAnsi="Cambria" w:eastAsia="Cambria" w:cs="Cambria"/>
+          <w:noProof w:val="0"/>
+          <w:sz w:val="22"/>
+          <w:szCs w:val="22"/>
+          <w:lang w:val="en-US"/>
+        </w:rPr>
+        <w:t xml:space="preserve"> The system shall display an error if the username is already taken.</w:t>
+      </w:r>
+    </w:p>
+    <w:p>
       <w:pPr>
         <w:pStyle w:val="ListParagraph"/>
         <w:numPr>
           <w:ilvl w:val="0"/>
           <w:numId w:val="1"/>
         </w:numPr>
-        <w:rPr>
-          <w:rFonts w:ascii="Cambria" w:hAnsi="Cambria" w:eastAsia="Cambria" w:cs="Cambria"/>
-          <w:b w:val="0"/>
-          <w:bCs w:val="0"/>
-          <w:i w:val="0"/>
-          <w:iCs w:val="0"/>
-          <w:caps w:val="0"/>
-          <w:smallCaps w:val="0"/>
-          <w:noProof w:val="0"/>
-          <w:color w:val="000000" w:themeColor="text1" w:themeTint="FF" w:themeShade="FF"/>
-          <w:sz w:val="22"/>
-          <w:szCs w:val="22"/>
-          <w:lang w:val="en-US"/>
-        </w:rPr>
-      </w:pPr>
-      <w:r>
-        <w:rPr>
-          <w:rFonts w:ascii="Cambria" w:hAnsi="Cambria" w:eastAsia="Cambria" w:cs="Cambria"/>
-          <w:b w:val="0"/>
-          <w:bCs w:val="0"/>
-          <w:i w:val="0"/>
-          <w:iCs w:val="0"/>
-          <w:caps w:val="0"/>
-          <w:smallCaps w:val="0"/>
-          <w:noProof w:val="0"/>
-          <w:color w:val="000000" w:themeColor="text1" w:themeTint="FF" w:themeShade="FF"/>
-          <w:sz w:val="22"/>
-          <w:szCs w:val="22"/>
-          <w:lang w:val="en-US"/>
-        </w:rPr>
-        <w:t>FR4: Upon successful registration, the system shall create a new user account and redirect the user to the account overview page.</w:t>
+        <w:spacing w:before="240" w:beforeAutospacing="off" w:after="240" w:afterAutospacing="off"/>
+        <w:rPr>
+          <w:rFonts w:ascii="Cambria" w:hAnsi="Cambria" w:eastAsia="Cambria" w:cs="Cambria"/>
+          <w:noProof w:val="0"/>
+          <w:sz w:val="22"/>
+          <w:szCs w:val="22"/>
+          <w:lang w:val="en-US"/>
+        </w:rPr>
+      </w:pPr>
+      <w:r>
+        <w:rPr>
+          <w:rFonts w:ascii="Cambria" w:hAnsi="Cambria" w:eastAsia="Cambria" w:cs="Cambria"/>
+          <w:b w:val="0"/>
+          <w:bCs w:val="0"/>
+          <w:noProof w:val="0"/>
+          <w:sz w:val="22"/>
+          <w:szCs w:val="22"/>
+          <w:lang w:val="en-US"/>
+        </w:rPr>
+        <w:t>R4:</w:t>
+      </w:r>
+      <w:r>
+        <w:rPr>
+          <w:rFonts w:ascii="Cambria" w:hAnsi="Cambria" w:eastAsia="Cambria" w:cs="Cambria"/>
+          <w:b w:val="0"/>
+          <w:bCs w:val="0"/>
+          <w:noProof w:val="0"/>
+          <w:sz w:val="22"/>
+          <w:szCs w:val="22"/>
+          <w:lang w:val="en-US"/>
+        </w:rPr>
+        <w:t xml:space="preserve"> </w:t>
+      </w:r>
+      <w:r>
+        <w:rPr>
+          <w:rFonts w:ascii="Cambria" w:hAnsi="Cambria" w:eastAsia="Cambria" w:cs="Cambria"/>
+          <w:noProof w:val="0"/>
+          <w:sz w:val="22"/>
+          <w:szCs w:val="22"/>
+          <w:lang w:val="en-US"/>
+        </w:rPr>
+        <w:t>Upon successful registration, the system shall create a new user account and redirect the user to the account overview page.</w:t>
       </w:r>
     </w:p>
     <w:p xmlns:wp14="http://schemas.microsoft.com/office/word/2010/wordml" wp14:paraId="4D17B73E" wp14:textId="08A705BF">
@@ -845,7 +872,7 @@
         <w:t>3.2 User Login</w:t>
       </w:r>
     </w:p>
-    <w:p xmlns:wp14="http://schemas.microsoft.com/office/word/2010/wordml" wp14:paraId="2AFBB23C" wp14:textId="55688F02">
+    <w:p>
       <w:pPr>
         <w:pStyle w:val="ListParagraph"/>
         <w:numPr>
@@ -854,115 +881,111 @@
         </w:numPr>
         <w:rPr>
           <w:rFonts w:ascii="Cambria" w:hAnsi="Cambria" w:eastAsia="Cambria" w:cs="Cambria"/>
-          <w:b w:val="0"/>
-          <w:bCs w:val="0"/>
-          <w:i w:val="0"/>
-          <w:iCs w:val="0"/>
-          <w:caps w:val="0"/>
-          <w:smallCaps w:val="0"/>
-          <w:noProof w:val="0"/>
-          <w:color w:val="000000" w:themeColor="text1" w:themeTint="FF" w:themeShade="FF"/>
-          <w:sz w:val="22"/>
-          <w:szCs w:val="22"/>
-          <w:lang w:val="en-US"/>
-        </w:rPr>
-      </w:pPr>
-      <w:r>
-        <w:rPr>
-          <w:rFonts w:ascii="Cambria" w:hAnsi="Cambria" w:eastAsia="Cambria" w:cs="Cambria"/>
-          <w:b w:val="0"/>
-          <w:bCs w:val="0"/>
-          <w:i w:val="0"/>
-          <w:iCs w:val="0"/>
-          <w:caps w:val="0"/>
-          <w:smallCaps w:val="0"/>
-          <w:noProof w:val="0"/>
-          <w:color w:val="000000" w:themeColor="text1" w:themeTint="FF" w:themeShade="FF"/>
-          <w:sz w:val="22"/>
-          <w:szCs w:val="22"/>
-          <w:lang w:val="en-US"/>
-        </w:rPr>
-        <w:t>FR5: The system shall allow a registered user to log in using valid username and password.</w:t>
-      </w:r>
-    </w:p>
-    <w:p xmlns:wp14="http://schemas.microsoft.com/office/word/2010/wordml" wp14:paraId="7FDB8FF4" wp14:textId="107B067E">
+          <w:noProof w:val="0"/>
+          <w:sz w:val="22"/>
+          <w:szCs w:val="22"/>
+          <w:lang w:val="en-US"/>
+        </w:rPr>
+      </w:pPr>
+      <w:r>
+        <w:rPr>
+          <w:rFonts w:ascii="Cambria" w:hAnsi="Cambria" w:eastAsia="Cambria" w:cs="Cambria"/>
+          <w:b w:val="0"/>
+          <w:bCs w:val="0"/>
+          <w:noProof w:val="0"/>
+          <w:sz w:val="22"/>
+          <w:szCs w:val="22"/>
+          <w:lang w:val="en-US"/>
+        </w:rPr>
+        <w:t>R5:</w:t>
+      </w:r>
+      <w:r>
+        <w:rPr>
+          <w:rFonts w:ascii="Cambria" w:hAnsi="Cambria" w:eastAsia="Cambria" w:cs="Cambria"/>
+          <w:noProof w:val="0"/>
+          <w:sz w:val="22"/>
+          <w:szCs w:val="22"/>
+          <w:lang w:val="en-US"/>
+        </w:rPr>
+        <w:t xml:space="preserve"> The system shall allow a registered user to log in using valid username and password.</w:t>
+      </w:r>
+    </w:p>
+    <w:p>
       <w:pPr>
         <w:pStyle w:val="ListParagraph"/>
         <w:numPr>
           <w:ilvl w:val="0"/>
           <w:numId w:val="1"/>
         </w:numPr>
-        <w:rPr>
-          <w:rFonts w:ascii="Cambria" w:hAnsi="Cambria" w:eastAsia="Cambria" w:cs="Cambria"/>
-          <w:b w:val="0"/>
-          <w:bCs w:val="0"/>
-          <w:i w:val="0"/>
-          <w:iCs w:val="0"/>
-          <w:caps w:val="0"/>
-          <w:smallCaps w:val="0"/>
-          <w:noProof w:val="0"/>
-          <w:color w:val="000000" w:themeColor="text1" w:themeTint="FF" w:themeShade="FF"/>
-          <w:sz w:val="22"/>
-          <w:szCs w:val="22"/>
-          <w:lang w:val="en-US"/>
-        </w:rPr>
-      </w:pPr>
-      <w:r>
-        <w:rPr>
-          <w:rFonts w:ascii="Cambria" w:hAnsi="Cambria" w:eastAsia="Cambria" w:cs="Cambria"/>
-          <w:b w:val="0"/>
-          <w:bCs w:val="0"/>
-          <w:i w:val="0"/>
-          <w:iCs w:val="0"/>
-          <w:caps w:val="0"/>
-          <w:smallCaps w:val="0"/>
-          <w:noProof w:val="0"/>
-          <w:color w:val="000000" w:themeColor="text1" w:themeTint="FF" w:themeShade="FF"/>
-          <w:sz w:val="22"/>
-          <w:szCs w:val="22"/>
-          <w:lang w:val="en-US"/>
-        </w:rPr>
-        <w:t>FR6: The system shall display an error message for invalid credentials.</w:t>
-      </w:r>
-    </w:p>
-    <w:p xmlns:wp14="http://schemas.microsoft.com/office/word/2010/wordml" wp14:paraId="6802575D" wp14:textId="0FB8FC1B">
+        <w:spacing w:before="240" w:beforeAutospacing="off" w:after="240" w:afterAutospacing="off"/>
+        <w:rPr>
+          <w:rFonts w:ascii="Cambria" w:hAnsi="Cambria" w:eastAsia="Cambria" w:cs="Cambria"/>
+          <w:noProof w:val="0"/>
+          <w:sz w:val="22"/>
+          <w:szCs w:val="22"/>
+          <w:lang w:val="en-US"/>
+        </w:rPr>
+      </w:pPr>
+      <w:r>
+        <w:rPr>
+          <w:rFonts w:ascii="Cambria" w:hAnsi="Cambria" w:eastAsia="Cambria" w:cs="Cambria"/>
+          <w:b w:val="0"/>
+          <w:bCs w:val="0"/>
+          <w:noProof w:val="0"/>
+          <w:sz w:val="22"/>
+          <w:szCs w:val="22"/>
+          <w:lang w:val="en-US"/>
+        </w:rPr>
+        <w:t>R6:</w:t>
+      </w:r>
+      <w:r>
+        <w:rPr>
+          <w:rFonts w:ascii="Cambria" w:hAnsi="Cambria" w:eastAsia="Cambria" w:cs="Cambria"/>
+          <w:noProof w:val="0"/>
+          <w:sz w:val="22"/>
+          <w:szCs w:val="22"/>
+          <w:lang w:val="en-US"/>
+        </w:rPr>
+        <w:t xml:space="preserve"> The system shall display an error message for invalid credentials.</w:t>
+      </w:r>
+    </w:p>
+    <w:p>
       <w:pPr>
         <w:pStyle w:val="ListParagraph"/>
         <w:numPr>
           <w:ilvl w:val="0"/>
           <w:numId w:val="1"/>
         </w:numPr>
-        <w:rPr>
-          <w:rFonts w:ascii="Cambria" w:hAnsi="Cambria" w:eastAsia="Cambria" w:cs="Cambria"/>
-          <w:b w:val="0"/>
-          <w:bCs w:val="0"/>
-          <w:i w:val="0"/>
-          <w:iCs w:val="0"/>
-          <w:caps w:val="0"/>
-          <w:smallCaps w:val="0"/>
-          <w:noProof w:val="0"/>
-          <w:color w:val="000000" w:themeColor="text1" w:themeTint="FF" w:themeShade="FF"/>
-          <w:sz w:val="22"/>
-          <w:szCs w:val="22"/>
-          <w:lang w:val="en-US"/>
-        </w:rPr>
-      </w:pPr>
-      <w:r>
-        <w:rPr>
-          <w:rFonts w:ascii="Cambria" w:hAnsi="Cambria" w:eastAsia="Cambria" w:cs="Cambria"/>
-          <w:b w:val="0"/>
-          <w:bCs w:val="0"/>
-          <w:i w:val="0"/>
-          <w:iCs w:val="0"/>
-          <w:caps w:val="0"/>
-          <w:smallCaps w:val="0"/>
-          <w:noProof w:val="0"/>
-          <w:color w:val="000000" w:themeColor="text1" w:themeTint="FF" w:themeShade="FF"/>
-          <w:sz w:val="22"/>
-          <w:szCs w:val="22"/>
-          <w:lang w:val="en-US"/>
-        </w:rPr>
-        <w:t>FR7: The system shall allow a user to log out successfully.</w:t>
+        <w:spacing w:before="240" w:beforeAutospacing="off" w:after="240" w:afterAutospacing="off"/>
+        <w:rPr>
+          <w:rFonts w:ascii="Cambria" w:hAnsi="Cambria" w:eastAsia="Cambria" w:cs="Cambria"/>
+          <w:noProof w:val="0"/>
+          <w:sz w:val="22"/>
+          <w:szCs w:val="22"/>
+          <w:lang w:val="en-US"/>
+        </w:rPr>
+      </w:pPr>
+      <w:r>
+        <w:rPr>
+          <w:rFonts w:ascii="Cambria" w:hAnsi="Cambria" w:eastAsia="Cambria" w:cs="Cambria"/>
+          <w:b w:val="0"/>
+          <w:bCs w:val="0"/>
+          <w:noProof w:val="0"/>
+          <w:sz w:val="22"/>
+          <w:szCs w:val="22"/>
+          <w:lang w:val="en-US"/>
+        </w:rPr>
+        <w:t>R7:</w:t>
+      </w:r>
+      <w:r>
+        <w:rPr>
+          <w:rFonts w:ascii="Cambria" w:hAnsi="Cambria" w:eastAsia="Cambria" w:cs="Cambria"/>
+          <w:noProof w:val="0"/>
+          <w:sz w:val="22"/>
+          <w:szCs w:val="22"/>
+          <w:lang w:val="en-US"/>
+        </w:rPr>
+        <w:t xml:space="preserve"> The system shall allow a user to log out successfully.</w:t>
       </w:r>
     </w:p>
     <w:p xmlns:wp14="http://schemas.microsoft.com/office/word/2010/wordml" wp14:paraId="7C330F2B" wp14:textId="18D0D608">
@@ -1004,7 +1027,7 @@
         <w:t>3.3 Account Services</w:t>
       </w:r>
     </w:p>
-    <w:p xmlns:wp14="http://schemas.microsoft.com/office/word/2010/wordml" wp14:paraId="7BE3E680" wp14:textId="34FF735B">
+    <w:p>
       <w:pPr>
         <w:pStyle w:val="ListParagraph"/>
         <w:numPr>
@@ -1013,118 +1036,185 @@
         </w:numPr>
         <w:rPr>
           <w:rFonts w:ascii="Cambria" w:hAnsi="Cambria" w:eastAsia="Cambria" w:cs="Cambria"/>
-          <w:b w:val="0"/>
-          <w:bCs w:val="0"/>
-          <w:i w:val="0"/>
-          <w:iCs w:val="0"/>
-          <w:caps w:val="0"/>
-          <w:smallCaps w:val="0"/>
-          <w:noProof w:val="0"/>
-          <w:color w:val="000000" w:themeColor="text1" w:themeTint="FF" w:themeShade="FF"/>
-          <w:sz w:val="22"/>
-          <w:szCs w:val="22"/>
-          <w:lang w:val="en-US"/>
-        </w:rPr>
-      </w:pPr>
-      <w:r>
-        <w:rPr>
-          <w:rFonts w:ascii="Cambria" w:hAnsi="Cambria" w:eastAsia="Cambria" w:cs="Cambria"/>
-          <w:b w:val="0"/>
-          <w:bCs w:val="0"/>
-          <w:i w:val="0"/>
-          <w:iCs w:val="0"/>
-          <w:caps w:val="0"/>
-          <w:smallCaps w:val="0"/>
-          <w:noProof w:val="0"/>
-          <w:color w:val="000000" w:themeColor="text1" w:themeTint="FF" w:themeShade="FF"/>
-          <w:sz w:val="22"/>
-          <w:szCs w:val="22"/>
-          <w:lang w:val="en-US"/>
-        </w:rPr>
-        <w:t>FR8: The system shall allow a logged-in user to view account balances.</w:t>
-      </w:r>
-    </w:p>
-    <w:p xmlns:wp14="http://schemas.microsoft.com/office/word/2010/wordml" wp14:paraId="1B81635A" wp14:textId="1E3DEFB2">
+          <w:noProof w:val="0"/>
+          <w:sz w:val="22"/>
+          <w:szCs w:val="22"/>
+          <w:lang w:val="en-US"/>
+        </w:rPr>
+      </w:pPr>
+      <w:r>
+        <w:rPr>
+          <w:rFonts w:ascii="Cambria" w:hAnsi="Cambria" w:eastAsia="Cambria" w:cs="Cambria"/>
+          <w:b w:val="0"/>
+          <w:bCs w:val="0"/>
+          <w:noProof w:val="0"/>
+          <w:sz w:val="22"/>
+          <w:szCs w:val="22"/>
+          <w:lang w:val="en-US"/>
+        </w:rPr>
+        <w:t>R8:</w:t>
+      </w:r>
+      <w:r>
+        <w:rPr>
+          <w:rFonts w:ascii="Cambria" w:hAnsi="Cambria" w:eastAsia="Cambria" w:cs="Cambria"/>
+          <w:b w:val="0"/>
+          <w:bCs w:val="0"/>
+          <w:noProof w:val="0"/>
+          <w:sz w:val="22"/>
+          <w:szCs w:val="22"/>
+          <w:lang w:val="en-US"/>
+        </w:rPr>
+        <w:t xml:space="preserve"> </w:t>
+      </w:r>
+      <w:r>
+        <w:rPr>
+          <w:rFonts w:ascii="Cambria" w:hAnsi="Cambria" w:eastAsia="Cambria" w:cs="Cambria"/>
+          <w:noProof w:val="0"/>
+          <w:sz w:val="22"/>
+          <w:szCs w:val="22"/>
+          <w:lang w:val="en-US"/>
+        </w:rPr>
+        <w:t>The system shall allow a logged-in user to view account balances and account details.</w:t>
+      </w:r>
+    </w:p>
+    <w:p>
       <w:pPr>
         <w:pStyle w:val="ListParagraph"/>
         <w:numPr>
           <w:ilvl w:val="0"/>
           <w:numId w:val="1"/>
         </w:numPr>
-        <w:rPr>
-          <w:rFonts w:ascii="Cambria" w:hAnsi="Cambria" w:eastAsia="Cambria" w:cs="Cambria"/>
-          <w:b w:val="0"/>
-          <w:bCs w:val="0"/>
-          <w:i w:val="0"/>
-          <w:iCs w:val="0"/>
-          <w:caps w:val="0"/>
-          <w:smallCaps w:val="0"/>
-          <w:noProof w:val="0"/>
-          <w:color w:val="000000" w:themeColor="text1" w:themeTint="FF" w:themeShade="FF"/>
-          <w:sz w:val="22"/>
-          <w:szCs w:val="22"/>
-          <w:lang w:val="en-US"/>
-        </w:rPr>
-      </w:pPr>
-      <w:r>
-        <w:rPr>
-          <w:rFonts w:ascii="Cambria" w:hAnsi="Cambria" w:eastAsia="Cambria" w:cs="Cambria"/>
-          <w:b w:val="0"/>
-          <w:bCs w:val="0"/>
-          <w:i w:val="0"/>
-          <w:iCs w:val="0"/>
-          <w:caps w:val="0"/>
-          <w:smallCaps w:val="0"/>
-          <w:noProof w:val="0"/>
-          <w:color w:val="000000" w:themeColor="text1" w:themeTint="FF" w:themeShade="FF"/>
-          <w:sz w:val="22"/>
-          <w:szCs w:val="22"/>
-          <w:lang w:val="en-US"/>
-        </w:rPr>
-        <w:t>FR9: The system shall allow funds transfer between accounts.</w:t>
-      </w:r>
-    </w:p>
-    <w:p xmlns:wp14="http://schemas.microsoft.com/office/word/2010/wordml" wp14:paraId="758D6F28" wp14:textId="615114D9">
+        <w:spacing w:before="240" w:beforeAutospacing="off" w:after="240" w:afterAutospacing="off"/>
+        <w:rPr>
+          <w:rFonts w:ascii="Cambria" w:hAnsi="Cambria" w:eastAsia="Cambria" w:cs="Cambria"/>
+          <w:noProof w:val="0"/>
+          <w:sz w:val="22"/>
+          <w:szCs w:val="22"/>
+          <w:lang w:val="en-US"/>
+        </w:rPr>
+      </w:pPr>
+      <w:r>
+        <w:rPr>
+          <w:rFonts w:ascii="Cambria" w:hAnsi="Cambria" w:eastAsia="Cambria" w:cs="Cambria"/>
+          <w:b w:val="0"/>
+          <w:bCs w:val="0"/>
+          <w:noProof w:val="0"/>
+          <w:sz w:val="22"/>
+          <w:szCs w:val="22"/>
+          <w:lang w:val="en-US"/>
+        </w:rPr>
+        <w:t>R9:</w:t>
+      </w:r>
+      <w:r>
+        <w:rPr>
+          <w:rFonts w:ascii="Cambria" w:hAnsi="Cambria" w:eastAsia="Cambria" w:cs="Cambria"/>
+          <w:noProof w:val="0"/>
+          <w:sz w:val="22"/>
+          <w:szCs w:val="22"/>
+          <w:lang w:val="en-US"/>
+        </w:rPr>
+        <w:t xml:space="preserve"> The system shall allow funds transfer between accounts.</w:t>
+      </w:r>
+    </w:p>
+    <w:p>
       <w:pPr>
         <w:pStyle w:val="ListParagraph"/>
         <w:numPr>
           <w:ilvl w:val="0"/>
           <w:numId w:val="1"/>
         </w:numPr>
-        <w:rPr>
-          <w:rFonts w:ascii="Cambria" w:hAnsi="Cambria" w:eastAsia="Cambria" w:cs="Cambria"/>
-          <w:b w:val="0"/>
-          <w:bCs w:val="0"/>
-          <w:i w:val="0"/>
-          <w:iCs w:val="0"/>
-          <w:caps w:val="0"/>
-          <w:smallCaps w:val="0"/>
-          <w:noProof w:val="0"/>
-          <w:color w:val="000000" w:themeColor="text1" w:themeTint="FF" w:themeShade="FF"/>
-          <w:sz w:val="22"/>
-          <w:szCs w:val="22"/>
-          <w:lang w:val="en-US"/>
-        </w:rPr>
-      </w:pPr>
-      <w:r>
-        <w:rPr>
-          <w:rFonts w:ascii="Cambria" w:hAnsi="Cambria" w:eastAsia="Cambria" w:cs="Cambria"/>
-          <w:b w:val="0"/>
-          <w:bCs w:val="0"/>
-          <w:i w:val="0"/>
-          <w:iCs w:val="0"/>
-          <w:caps w:val="0"/>
-          <w:smallCaps w:val="0"/>
-          <w:noProof w:val="0"/>
-          <w:color w:val="000000" w:themeColor="text1" w:themeTint="FF" w:themeShade="FF"/>
-          <w:sz w:val="22"/>
-          <w:szCs w:val="22"/>
-          <w:lang w:val="en-US"/>
-        </w:rPr>
-        <w:t>FR10: The system shall display a transaction confirmation message.</w:t>
-      </w:r>
-    </w:p>
-    <w:p xmlns:wp14="http://schemas.microsoft.com/office/word/2010/wordml" wp14:paraId="1468829D" wp14:textId="32E5DADA">
+        <w:spacing w:before="240" w:beforeAutospacing="off" w:after="240" w:afterAutospacing="off"/>
+        <w:rPr>
+          <w:rFonts w:ascii="Cambria" w:hAnsi="Cambria" w:eastAsia="Cambria" w:cs="Cambria"/>
+          <w:noProof w:val="0"/>
+          <w:sz w:val="22"/>
+          <w:szCs w:val="22"/>
+          <w:lang w:val="en-US"/>
+        </w:rPr>
+      </w:pPr>
+      <w:r>
+        <w:rPr>
+          <w:rFonts w:ascii="Cambria" w:hAnsi="Cambria" w:eastAsia="Cambria" w:cs="Cambria"/>
+          <w:b w:val="0"/>
+          <w:bCs w:val="0"/>
+          <w:noProof w:val="0"/>
+          <w:sz w:val="22"/>
+          <w:szCs w:val="22"/>
+          <w:lang w:val="en-US"/>
+        </w:rPr>
+        <w:t>R10:</w:t>
+      </w:r>
+      <w:r>
+        <w:rPr>
+          <w:rFonts w:ascii="Cambria" w:hAnsi="Cambria" w:eastAsia="Cambria" w:cs="Cambria"/>
+          <w:noProof w:val="0"/>
+          <w:sz w:val="22"/>
+          <w:szCs w:val="22"/>
+          <w:lang w:val="en-US"/>
+        </w:rPr>
+        <w:t xml:space="preserve"> The system shall display transaction confirmation messages and </w:t>
+      </w:r>
+      <w:r>
+        <w:rPr>
+          <w:rFonts w:ascii="Cambria" w:hAnsi="Cambria" w:eastAsia="Cambria" w:cs="Cambria"/>
+          <w:noProof w:val="0"/>
+          <w:sz w:val="22"/>
+          <w:szCs w:val="22"/>
+          <w:lang w:val="en-US"/>
+        </w:rPr>
+        <w:t>maintain</w:t>
+      </w:r>
+      <w:r>
+        <w:rPr>
+          <w:rFonts w:ascii="Cambria" w:hAnsi="Cambria" w:eastAsia="Cambria" w:cs="Cambria"/>
+          <w:noProof w:val="0"/>
+          <w:sz w:val="22"/>
+          <w:szCs w:val="22"/>
+          <w:lang w:val="en-US"/>
+        </w:rPr>
+        <w:t xml:space="preserve"> a transaction history for each account.</w:t>
+      </w:r>
+    </w:p>
+    <w:p xmlns:wp14="http://schemas.microsoft.com/office/word/2010/wordml" wp14:paraId="42CE0A0E" wp14:textId="0C7CC15E">
+      <w:pPr>
+        <w:pStyle w:val="Heading3"/>
+        <w:keepNext w:val="1"/>
+        <w:keepLines w:val="1"/>
+        <w:spacing w:before="200" w:after="0"/>
+        <w:rPr>
+          <w:rFonts w:ascii="Calibri" w:hAnsi="Calibri" w:eastAsia="Calibri" w:cs="Calibri"/>
+          <w:b w:val="1"/>
+          <w:bCs w:val="1"/>
+          <w:i w:val="0"/>
+          <w:iCs w:val="0"/>
+          <w:caps w:val="0"/>
+          <w:smallCaps w:val="0"/>
+          <w:noProof w:val="0"/>
+          <w:color w:val="4F81BD"/>
+          <w:sz w:val="22"/>
+          <w:szCs w:val="22"/>
+          <w:lang w:val="en-US"/>
+        </w:rPr>
+      </w:pPr>
+      <w:r>
+        <w:rPr>
+          <w:rFonts w:ascii="Calibri" w:hAnsi="Calibri" w:eastAsia="Calibri" w:cs="Calibri"/>
+          <w:b w:val="1"/>
+          <w:bCs w:val="1"/>
+          <w:i w:val="0"/>
+          <w:iCs w:val="0"/>
+          <w:caps w:val="0"/>
+          <w:smallCaps w:val="0"/>
+          <w:noProof w:val="0"/>
+          <w:color w:val="4F81BD"/>
+          <w:sz w:val="22"/>
+          <w:szCs w:val="22"/>
+          <w:lang w:val="en-US"/>
+        </w:rPr>
+        <w:t>3.4 Customer Services</w:t>
+      </w:r>
+    </w:p>
+    <w:p xmlns:wp14="http://schemas.microsoft.com/office/word/2010/wordml" wp14:paraId="7F00A563" wp14:textId="6A3119C6">
       <w:pPr>
         <w:pStyle w:val="ListParagraph"/>
         <w:numPr>
@@ -1133,154 +1223,128 @@
         </w:numPr>
         <w:rPr>
           <w:rFonts w:ascii="Cambria" w:hAnsi="Cambria" w:eastAsia="Cambria" w:cs="Cambria"/>
-          <w:b w:val="0"/>
-          <w:bCs w:val="0"/>
-          <w:i w:val="0"/>
-          <w:iCs w:val="0"/>
-          <w:caps w:val="0"/>
-          <w:smallCaps w:val="0"/>
-          <w:noProof w:val="0"/>
-          <w:color w:val="000000" w:themeColor="text1" w:themeTint="FF" w:themeShade="FF"/>
-          <w:sz w:val="22"/>
-          <w:szCs w:val="22"/>
-          <w:lang w:val="en-US"/>
-        </w:rPr>
-      </w:pPr>
-      <w:r>
-        <w:rPr>
-          <w:rFonts w:ascii="Cambria" w:hAnsi="Cambria" w:eastAsia="Cambria" w:cs="Cambria"/>
-          <w:b w:val="0"/>
-          <w:bCs w:val="0"/>
-          <w:i w:val="0"/>
-          <w:iCs w:val="0"/>
-          <w:caps w:val="0"/>
-          <w:smallCaps w:val="0"/>
-          <w:noProof w:val="0"/>
-          <w:color w:val="000000" w:themeColor="text1" w:themeTint="FF" w:themeShade="FF"/>
-          <w:sz w:val="22"/>
-          <w:szCs w:val="22"/>
-          <w:lang w:val="en-US"/>
-        </w:rPr>
-        <w:t>FR11: The system shall maintain a transaction history for each account.</w:t>
-      </w:r>
-    </w:p>
-    <w:p xmlns:wp14="http://schemas.microsoft.com/office/word/2010/wordml" wp14:paraId="42CE0A0E" wp14:textId="0C7CC15E">
-      <w:pPr>
-        <w:pStyle w:val="Heading3"/>
-        <w:keepNext w:val="1"/>
-        <w:keepLines w:val="1"/>
-        <w:spacing w:before="200" w:after="0"/>
-        <w:rPr>
-          <w:rFonts w:ascii="Calibri" w:hAnsi="Calibri" w:eastAsia="Calibri" w:cs="Calibri"/>
-          <w:b w:val="1"/>
-          <w:bCs w:val="1"/>
-          <w:i w:val="0"/>
-          <w:iCs w:val="0"/>
-          <w:caps w:val="0"/>
-          <w:smallCaps w:val="0"/>
-          <w:noProof w:val="0"/>
-          <w:color w:val="4F81BD"/>
-          <w:sz w:val="22"/>
-          <w:szCs w:val="22"/>
-          <w:lang w:val="en-US"/>
-        </w:rPr>
-      </w:pPr>
-      <w:r>
-        <w:rPr>
-          <w:rFonts w:ascii="Calibri" w:hAnsi="Calibri" w:eastAsia="Calibri" w:cs="Calibri"/>
-          <w:b w:val="1"/>
-          <w:bCs w:val="1"/>
-          <w:i w:val="0"/>
-          <w:iCs w:val="0"/>
-          <w:caps w:val="0"/>
-          <w:smallCaps w:val="0"/>
-          <w:noProof w:val="0"/>
-          <w:color w:val="4F81BD"/>
-          <w:sz w:val="22"/>
-          <w:szCs w:val="22"/>
-          <w:lang w:val="en-US"/>
-        </w:rPr>
-        <w:t>3.4 Customer Services</w:t>
-      </w:r>
-    </w:p>
-    <w:p xmlns:wp14="http://schemas.microsoft.com/office/word/2010/wordml" wp14:paraId="6B29EE2E" wp14:textId="13CE71A3">
+          <w:noProof w:val="0"/>
+          <w:sz w:val="22"/>
+          <w:szCs w:val="22"/>
+          <w:lang w:val="en-US"/>
+        </w:rPr>
+      </w:pPr>
+      <w:r>
+        <w:rPr>
+          <w:rFonts w:ascii="Cambria" w:hAnsi="Cambria" w:eastAsia="Cambria" w:cs="Cambria"/>
+          <w:b w:val="0"/>
+          <w:bCs w:val="0"/>
+          <w:noProof w:val="0"/>
+          <w:sz w:val="22"/>
+          <w:szCs w:val="22"/>
+          <w:lang w:val="en-US"/>
+        </w:rPr>
+        <w:t>R11:</w:t>
+      </w:r>
+      <w:r>
+        <w:rPr>
+          <w:rFonts w:ascii="Cambria" w:hAnsi="Cambria" w:eastAsia="Cambria" w:cs="Cambria"/>
+          <w:b w:val="0"/>
+          <w:bCs w:val="0"/>
+          <w:noProof w:val="0"/>
+          <w:sz w:val="22"/>
+          <w:szCs w:val="22"/>
+          <w:lang w:val="en-US"/>
+        </w:rPr>
+        <w:t xml:space="preserve"> </w:t>
+      </w:r>
+      <w:r>
+        <w:rPr>
+          <w:rFonts w:ascii="Cambria" w:hAnsi="Cambria" w:eastAsia="Cambria" w:cs="Cambria"/>
+          <w:noProof w:val="0"/>
+          <w:sz w:val="22"/>
+          <w:szCs w:val="22"/>
+          <w:lang w:val="en-US"/>
+        </w:rPr>
+        <w:t>The system shall allow customers to request services (e.g., open new account, request loan, contact support).</w:t>
+      </w:r>
+    </w:p>
+    <w:p xmlns:wp14="http://schemas.microsoft.com/office/word/2010/wordml" wp14:paraId="6FC41056" wp14:textId="73C5D1D1">
       <w:pPr>
         <w:pStyle w:val="ListParagraph"/>
         <w:numPr>
           <w:ilvl w:val="0"/>
           <w:numId w:val="1"/>
         </w:numPr>
-        <w:rPr>
-          <w:rFonts w:ascii="Cambria" w:hAnsi="Cambria" w:eastAsia="Cambria" w:cs="Cambria"/>
-          <w:b w:val="0"/>
-          <w:bCs w:val="0"/>
-          <w:i w:val="0"/>
-          <w:iCs w:val="0"/>
-          <w:caps w:val="0"/>
-          <w:smallCaps w:val="0"/>
-          <w:noProof w:val="0"/>
-          <w:color w:val="000000" w:themeColor="text1" w:themeTint="FF" w:themeShade="FF"/>
-          <w:sz w:val="22"/>
-          <w:szCs w:val="22"/>
-          <w:lang w:val="en-US"/>
-        </w:rPr>
-      </w:pPr>
-      <w:r>
-        <w:rPr>
-          <w:rFonts w:ascii="Cambria" w:hAnsi="Cambria" w:eastAsia="Cambria" w:cs="Cambria"/>
-          <w:b w:val="0"/>
-          <w:bCs w:val="0"/>
-          <w:i w:val="0"/>
-          <w:iCs w:val="0"/>
-          <w:caps w:val="0"/>
-          <w:smallCaps w:val="0"/>
-          <w:noProof w:val="0"/>
-          <w:color w:val="000000" w:themeColor="text1" w:themeTint="FF" w:themeShade="FF"/>
-          <w:sz w:val="22"/>
-          <w:szCs w:val="22"/>
-          <w:lang w:val="en-US"/>
-        </w:rPr>
-        <w:t>FR12: The system shall allow customers to request services (e.g., open new account, request loan, contact support).</w:t>
-      </w:r>
-    </w:p>
-    <w:p xmlns:wp14="http://schemas.microsoft.com/office/word/2010/wordml" wp14:paraId="6FC41056" wp14:textId="589CBFDD">
-      <w:pPr>
-        <w:pStyle w:val="ListParagraph"/>
-        <w:numPr>
-          <w:ilvl w:val="0"/>
-          <w:numId w:val="1"/>
-        </w:numPr>
-        <w:rPr>
-          <w:rFonts w:ascii="Cambria" w:hAnsi="Cambria" w:eastAsia="Cambria" w:cs="Cambria"/>
-          <w:b w:val="0"/>
-          <w:bCs w:val="0"/>
-          <w:i w:val="0"/>
-          <w:iCs w:val="0"/>
-          <w:caps w:val="0"/>
-          <w:smallCaps w:val="0"/>
-          <w:noProof w:val="0"/>
-          <w:color w:val="000000" w:themeColor="text1" w:themeTint="FF" w:themeShade="FF"/>
-          <w:sz w:val="22"/>
-          <w:szCs w:val="22"/>
-          <w:lang w:val="en-US"/>
-        </w:rPr>
-      </w:pPr>
-      <w:r>
-        <w:rPr>
-          <w:rFonts w:ascii="Cambria" w:hAnsi="Cambria" w:eastAsia="Cambria" w:cs="Cambria"/>
-          <w:b w:val="0"/>
-          <w:bCs w:val="0"/>
-          <w:i w:val="0"/>
-          <w:iCs w:val="0"/>
-          <w:caps w:val="0"/>
-          <w:smallCaps w:val="0"/>
-          <w:noProof w:val="0"/>
-          <w:color w:val="000000" w:themeColor="text1" w:themeTint="FF" w:themeShade="FF"/>
-          <w:sz w:val="22"/>
-          <w:szCs w:val="22"/>
-          <w:lang w:val="en-US"/>
-        </w:rPr>
-        <w:t>FR13: The system shall display request confirmation messages.</w:t>
+        <w:spacing w:before="240" w:beforeAutospacing="off" w:after="240" w:afterAutospacing="off"/>
+        <w:rPr>
+          <w:rFonts w:ascii="Cambria" w:hAnsi="Cambria" w:eastAsia="Cambria" w:cs="Cambria"/>
+          <w:b w:val="0"/>
+          <w:bCs w:val="0"/>
+          <w:i w:val="0"/>
+          <w:iCs w:val="0"/>
+          <w:caps w:val="0"/>
+          <w:smallCaps w:val="0"/>
+          <w:noProof w:val="0"/>
+          <w:color w:val="000000" w:themeColor="text1" w:themeTint="FF" w:themeShade="FF"/>
+          <w:sz w:val="22"/>
+          <w:szCs w:val="22"/>
+          <w:lang w:val="en-US"/>
+        </w:rPr>
+      </w:pPr>
+      <w:r>
+        <w:rPr>
+          <w:rFonts w:ascii="Cambria" w:hAnsi="Cambria" w:eastAsia="Cambria" w:cs="Cambria"/>
+          <w:b w:val="0"/>
+          <w:bCs w:val="0"/>
+          <w:noProof w:val="0"/>
+          <w:sz w:val="22"/>
+          <w:szCs w:val="22"/>
+          <w:lang w:val="en-US"/>
+        </w:rPr>
+        <w:t>R12:</w:t>
+      </w:r>
+      <w:r>
+        <w:rPr>
+          <w:rFonts w:ascii="Cambria" w:hAnsi="Cambria" w:eastAsia="Cambria" w:cs="Cambria"/>
+          <w:noProof w:val="0"/>
+          <w:sz w:val="22"/>
+          <w:szCs w:val="22"/>
+          <w:lang w:val="en-US"/>
+        </w:rPr>
+        <w:t xml:space="preserve"> The system shall </w:t>
+      </w:r>
+      <w:r>
+        <w:rPr>
+          <w:rFonts w:ascii="Cambria" w:hAnsi="Cambria" w:eastAsia="Cambria" w:cs="Cambria"/>
+          <w:noProof w:val="0"/>
+          <w:sz w:val="22"/>
+          <w:szCs w:val="22"/>
+          <w:lang w:val="en-US"/>
+        </w:rPr>
+        <w:t>comply with</w:t>
+      </w:r>
+      <w:r>
+        <w:rPr>
+          <w:rFonts w:ascii="Cambria" w:hAnsi="Cambria" w:eastAsia="Cambria" w:cs="Cambria"/>
+          <w:noProof w:val="0"/>
+          <w:sz w:val="22"/>
+          <w:szCs w:val="22"/>
+          <w:lang w:val="en-US"/>
+        </w:rPr>
+        <w:t xml:space="preserve"> basic accessibility standards and provide a user-friendly interface</w:t>
+      </w:r>
+      <w:r>
+        <w:rPr>
+          <w:rFonts w:ascii="Cambria" w:hAnsi="Cambria" w:eastAsia="Cambria" w:cs="Cambria"/>
+          <w:b w:val="0"/>
+          <w:bCs w:val="0"/>
+          <w:i w:val="0"/>
+          <w:iCs w:val="0"/>
+          <w:caps w:val="0"/>
+          <w:smallCaps w:val="0"/>
+          <w:noProof w:val="0"/>
+          <w:color w:val="000000" w:themeColor="text1" w:themeTint="FF" w:themeShade="FF"/>
+          <w:sz w:val="22"/>
+          <w:szCs w:val="22"/>
+          <w:lang w:val="en-US"/>
+        </w:rPr>
+        <w:t>.</w:t>
       </w:r>
     </w:p>
     <w:p xmlns:wp14="http://schemas.microsoft.com/office/word/2010/wordml" wp14:paraId="54A96EE0" wp14:textId="18A7B9AC">

</xml_diff>